<commit_message>
Fix several bugs for DcvAdmission Permit
</commit_message>
<xml_diff>
--- a/mooringlicensing/management/templates/Attachment Template - DCVA.docx
+++ b/mooringlicensing/management/templates/Attachment Template - DCVA.docx
@@ -626,6 +626,64 @@
         </w:tabs>
         <w:spacing w:before="0" w:after="0"/>
         <w:rPr>
+          <w:rFonts w:ascii="Arial Nova" w:hAnsi="Arial Nova" w:cs="Arial"/>
+          <w:color w:val="464646"/>
+          <w:sz w:val="18"/>
+          <w:szCs w:val="18"/>
+        </w:rPr>
+      </w:pPr>
+      <w:r>
+        <w:rPr>
+          <w:rFonts w:cs="Arial" w:ascii="Arial" w:hAnsi="Arial"/>
+          <w:color w:val="464646"/>
+        </w:rPr>
+        <w:t>Departure</w:t>
+      </w:r>
+      <w:r>
+        <w:rPr>
+          <w:rFonts w:cs="Arial" w:ascii="Arial" w:hAnsi="Arial"/>
+          <w:color w:val="464646"/>
+        </w:rPr>
+        <w:t xml:space="preserve"> Date</w:t>
+        <w:tab/>
+      </w:r>
+      <w:r>
+        <w:rPr>
+          <w:rFonts w:cs="Arial" w:ascii="Arial Nova" w:hAnsi="Arial Nova"/>
+          <w:color w:val="464646"/>
+          <w:sz w:val="18"/>
+          <w:szCs w:val="18"/>
+        </w:rPr>
+        <w:t>{{ arrival.</w:t>
+      </w:r>
+      <w:r>
+        <w:rPr>
+          <w:rFonts w:cs="Arial" w:ascii="Arial Nova" w:hAnsi="Arial Nova"/>
+          <w:color w:val="464646"/>
+          <w:sz w:val="18"/>
+          <w:szCs w:val="18"/>
+        </w:rPr>
+        <w:t>departure</w:t>
+      </w:r>
+      <w:r>
+        <w:rPr>
+          <w:rFonts w:cs="Arial" w:ascii="Arial Nova" w:hAnsi="Arial Nova"/>
+          <w:color w:val="464646"/>
+          <w:sz w:val="18"/>
+          <w:szCs w:val="18"/>
+        </w:rPr>
+        <w:t>_date }}</w:t>
+      </w:r>
+    </w:p>
+    <w:p>
+      <w:pPr>
+        <w:pStyle w:val="Normal"/>
+        <w:tabs>
+          <w:tab w:val="clear" w:pos="720"/>
+          <w:tab w:val="left" w:pos="3261" w:leader="none"/>
+        </w:tabs>
+        <w:spacing w:before="0" w:after="0"/>
+        <w:rPr>
           <w:rFonts w:ascii="Arial" w:hAnsi="Arial" w:cs="Arial"/>
           <w:color w:val="464646"/>
         </w:rPr>
@@ -746,34 +804,8 @@
           <w:szCs w:val="18"/>
         </w:rPr>
         <w:t>Water based:</w:t>
-      </w:r>
-      <w:r>
-        <w:rPr>
-          <w:rFonts w:cs="Arial" w:ascii="Arial Nova Light" w:hAnsi="Arial Nova Light"/>
-          <w:color w:val="464646"/>
-          <w:sz w:val="18"/>
-          <w:szCs w:val="18"/>
-        </w:rPr>
         <w:tab/>
-        <w:t>{{ arrival.adult.</w:t>
-      </w:r>
-      <w:r>
-        <w:rPr>
-          <w:rFonts w:cs="Arial" w:ascii="Arial Nova Light" w:hAnsi="Arial Nova Light"/>
-          <w:color w:val="464646"/>
-          <w:sz w:val="18"/>
-          <w:szCs w:val="18"/>
-        </w:rPr>
-        <w:t>water_based</w:t>
-      </w:r>
-      <w:r>
-        <w:rPr>
-          <w:rFonts w:cs="Arial" w:ascii="Arial Nova Light" w:hAnsi="Arial Nova Light"/>
-          <w:color w:val="464646"/>
-          <w:sz w:val="18"/>
-          <w:szCs w:val="18"/>
-        </w:rPr>
-        <w:t xml:space="preserve"> }}</w:t>
+        <w:t>{{ arrival.adult.water_based }}</w:t>
       </w:r>
     </w:p>
     <w:p>
@@ -914,14 +946,6 @@
           <w:szCs w:val="18"/>
         </w:rPr>
         <w:t>Water based:</w:t>
-      </w:r>
-      <w:r>
-        <w:rPr>
-          <w:rFonts w:cs="Arial" w:ascii="Arial Nova Light" w:hAnsi="Arial Nova Light"/>
-          <w:color w:val="464646"/>
-          <w:sz w:val="18"/>
-          <w:szCs w:val="18"/>
-        </w:rPr>
         <w:tab/>
         <w:t>{</w:t>
       </w:r>
@@ -932,25 +956,7 @@
           <w:sz w:val="18"/>
           <w:szCs w:val="18"/>
         </w:rPr>
-        <w:t>{ arrival.child.</w:t>
-      </w:r>
-      <w:r>
-        <w:rPr>
-          <w:rFonts w:cs="Arial" w:ascii="Arial Nova" w:hAnsi="Arial Nova"/>
-          <w:color w:val="464646"/>
-          <w:sz w:val="18"/>
-          <w:szCs w:val="18"/>
-        </w:rPr>
-        <w:t>water_based</w:t>
-      </w:r>
-      <w:r>
-        <w:rPr>
-          <w:rFonts w:cs="Arial" w:ascii="Arial Nova" w:hAnsi="Arial Nova"/>
-          <w:color w:val="464646"/>
-          <w:sz w:val="18"/>
-          <w:szCs w:val="18"/>
-        </w:rPr>
-        <w:t xml:space="preserve"> }}</w:t>
+        <w:t>{ arrival.child.water_based }}</w:t>
       </w:r>
     </w:p>
     <w:p>

</xml_diff>